<commit_message>
Added QR code to the corner of both docs.
</commit_message>
<xml_diff>
--- a/git-commands.docx
+++ b/git-commands.docx
@@ -14,8 +14,6 @@
           <w:szCs w:val="36"/>
         </w:rPr>
       </w:pPr>
-      <w:bookmarkStart w:id="0" w:name="_GoBack"/>
-      <w:bookmarkEnd w:id="0"/>
       <w:r>
         <w:rPr>
           <w:rFonts w:cs="Klavika-Bold"/>
@@ -3794,6 +3792,74 @@
       <w:pPr>
         <w:spacing w:before="240" w:after="0" w:line="360" w:lineRule="auto"/>
         <w:rPr>
+          <w:rFonts w:asciiTheme="majorHAnsi" w:hAnsiTheme="majorHAnsi" w:cs="Klavika-Light"/>
+          <w:sz w:val="30"/>
+          <w:szCs w:val="30"/>
+        </w:rPr>
+      </w:pPr>
+      <w:r>
+        <w:rPr>
+          <w:rFonts w:cs="Klavika-Bold"/>
+          <w:b/>
+          <w:bCs/>
+          <w:noProof/>
+          <w:color w:val="384447"/>
+          <w:sz w:val="36"/>
+          <w:szCs w:val="36"/>
+          <w:lang w:val="en-US"/>
+        </w:rPr>
+        <w:drawing>
+          <wp:anchor distT="0" distB="0" distL="114300" distR="114300" simplePos="0" relativeHeight="251658240" behindDoc="0" locked="0" layoutInCell="1" allowOverlap="1" wp14:anchorId="4C6503F0" wp14:editId="5A54EE9E">
+            <wp:simplePos x="0" y="0"/>
+            <wp:positionH relativeFrom="margin">
+              <wp:posOffset>0</wp:posOffset>
+            </wp:positionH>
+            <wp:positionV relativeFrom="paragraph">
+              <wp:posOffset>289247</wp:posOffset>
+            </wp:positionV>
+            <wp:extent cx="887105" cy="887105"/>
+            <wp:effectExtent l="0" t="0" r="8255" b="8255"/>
+            <wp:wrapNone/>
+            <wp:docPr id="1" name="Picture 1"/>
+            <wp:cNvGraphicFramePr>
+              <a:graphicFrameLocks xmlns:a="http://schemas.openxmlformats.org/drawingml/2006/main" noChangeAspect="1"/>
+            </wp:cNvGraphicFramePr>
+            <a:graphic xmlns:a="http://schemas.openxmlformats.org/drawingml/2006/main">
+              <a:graphicData uri="http://schemas.openxmlformats.org/drawingml/2006/picture">
+                <pic:pic xmlns:pic="http://schemas.openxmlformats.org/drawingml/2006/picture">
+                  <pic:nvPicPr>
+                    <pic:cNvPr id="1" name="qr.png"/>
+                    <pic:cNvPicPr/>
+                  </pic:nvPicPr>
+                  <pic:blipFill>
+                    <a:blip r:embed="rId7">
+                      <a:extLst>
+                        <a:ext uri="{28A0092B-C50C-407E-A947-70E740481C1C}">
+                          <a14:useLocalDpi xmlns:a14="http://schemas.microsoft.com/office/drawing/2010/main" val="0"/>
+                        </a:ext>
+                      </a:extLst>
+                    </a:blip>
+                    <a:stretch>
+                      <a:fillRect/>
+                    </a:stretch>
+                  </pic:blipFill>
+                  <pic:spPr>
+                    <a:xfrm>
+                      <a:off x="0" y="0"/>
+                      <a:ext cx="887105" cy="887105"/>
+                    </a:xfrm>
+                    <a:prstGeom prst="rect">
+                      <a:avLst/>
+                    </a:prstGeom>
+                  </pic:spPr>
+                </pic:pic>
+              </a:graphicData>
+            </a:graphic>
+          </wp:anchor>
+        </w:drawing>
+      </w:r>
+      <w:r>
+        <w:rPr>
           <w:rFonts w:cs="Klavika-Bold"/>
           <w:b/>
           <w:bCs/>
@@ -3801,11 +3867,9 @@
           <w:sz w:val="36"/>
           <w:szCs w:val="36"/>
         </w:rPr>
-      </w:pPr>
-    </w:p>
-    <w:p>
-      <w:pPr>
-        <w:spacing w:before="240" w:after="0" w:line="360" w:lineRule="auto"/>
+        <w:t xml:space="preserve"> </w:t>
+      </w:r>
+      <w:r>
         <w:rPr>
           <w:rFonts w:cs="Klavika-Bold"/>
           <w:b/>
@@ -3814,7 +3878,10 @@
           <w:sz w:val="36"/>
           <w:szCs w:val="36"/>
         </w:rPr>
-      </w:pPr>
+        <w:t xml:space="preserve"> </w:t>
+      </w:r>
+      <w:bookmarkStart w:id="0" w:name="_GoBack"/>
+      <w:bookmarkEnd w:id="0"/>
     </w:p>
     <w:p>
       <w:pPr>
@@ -3833,444 +3900,141 @@
           <w:rFonts w:cs="Klavika-Bold"/>
           <w:b/>
           <w:bCs/>
+          <w:noProof/>
           <w:color w:val="384447"/>
           <w:sz w:val="36"/>
           <w:szCs w:val="36"/>
         </w:rPr>
-        <w:lastRenderedPageBreak/>
-        <w:t>Logging</w:t>
-      </w:r>
-    </w:p>
-    <w:p>
-      <w:pPr>
-        <w:spacing w:after="0" w:line="240" w:lineRule="auto"/>
-        <w:rPr>
-          <w:rFonts w:asciiTheme="majorHAnsi" w:hAnsiTheme="majorHAnsi" w:cs="Klavika-Light"/>
-          <w:sz w:val="30"/>
-          <w:szCs w:val="30"/>
-        </w:rPr>
-      </w:pPr>
-      <w:r>
-        <w:rPr>
-          <w:rFonts w:asciiTheme="majorHAnsi" w:hAnsiTheme="majorHAnsi" w:cs="Klavika-Light"/>
-          <w:sz w:val="30"/>
-          <w:szCs w:val="30"/>
-        </w:rPr>
-        <w:t>Limit number of commits to be shown</w:t>
-      </w:r>
-    </w:p>
-    <w:p>
-      <w:pPr>
-        <w:shd w:val="clear" w:color="auto" w:fill="E7E6E6" w:themeFill="background2"/>
-        <w:spacing w:after="0" w:line="240" w:lineRule="auto"/>
-        <w:rPr>
-          <w:rFonts w:ascii="Courier New" w:hAnsi="Courier New" w:cs="Courier New"/>
-          <w:sz w:val="24"/>
-          <w:szCs w:val="24"/>
-        </w:rPr>
-      </w:pPr>
-      <w:r>
-        <w:rPr>
-          <w:rFonts w:ascii="Courier New" w:hAnsi="Courier New" w:cs="Courier New"/>
-          <w:sz w:val="24"/>
-          <w:szCs w:val="24"/>
-        </w:rPr>
-        <w:t>$ git log -&lt;limit&gt;</w:t>
-      </w:r>
-    </w:p>
-    <w:p>
-      <w:pPr>
-        <w:spacing w:after="0" w:line="240" w:lineRule="auto"/>
-        <w:rPr>
-          <w:rFonts w:asciiTheme="majorHAnsi" w:hAnsiTheme="majorHAnsi" w:cs="Klavika-Light"/>
-          <w:sz w:val="30"/>
-          <w:szCs w:val="30"/>
-        </w:rPr>
-      </w:pPr>
-      <w:r>
-        <w:rPr>
-          <w:rFonts w:asciiTheme="majorHAnsi" w:hAnsiTheme="majorHAnsi" w:cs="Klavika-Light"/>
-          <w:sz w:val="30"/>
-          <w:szCs w:val="30"/>
-        </w:rPr>
-        <w:t>Condense each commit to a single line</w:t>
-      </w:r>
-    </w:p>
-    <w:p>
-      <w:pPr>
-        <w:shd w:val="clear" w:color="auto" w:fill="E7E6E6" w:themeFill="background2"/>
-        <w:spacing w:after="0" w:line="240" w:lineRule="auto"/>
-        <w:rPr>
-          <w:rFonts w:ascii="Courier New" w:hAnsi="Courier New" w:cs="Courier New"/>
-          <w:sz w:val="24"/>
-          <w:szCs w:val="24"/>
-        </w:rPr>
-      </w:pPr>
-      <w:r>
-        <w:rPr>
-          <w:rFonts w:ascii="Courier New" w:hAnsi="Courier New" w:cs="Courier New"/>
-          <w:sz w:val="24"/>
-          <w:szCs w:val="24"/>
-        </w:rPr>
-        <w:t>$ git log --</w:t>
-      </w:r>
-      <w:proofErr w:type="spellStart"/>
-      <w:r>
-        <w:rPr>
-          <w:rFonts w:ascii="Courier New" w:hAnsi="Courier New" w:cs="Courier New"/>
-          <w:sz w:val="24"/>
-          <w:szCs w:val="24"/>
-        </w:rPr>
-        <w:t>oneline</w:t>
-      </w:r>
-      <w:proofErr w:type="spellEnd"/>
-    </w:p>
-    <w:p>
-      <w:pPr>
-        <w:spacing w:after="0" w:line="240" w:lineRule="auto"/>
-        <w:rPr>
-          <w:rFonts w:asciiTheme="majorHAnsi" w:hAnsiTheme="majorHAnsi" w:cs="Klavika-Light"/>
-          <w:sz w:val="30"/>
-          <w:szCs w:val="30"/>
-        </w:rPr>
-      </w:pPr>
-      <w:r>
-        <w:rPr>
-          <w:rFonts w:asciiTheme="majorHAnsi" w:hAnsiTheme="majorHAnsi" w:cs="Klavika-Light"/>
-          <w:sz w:val="30"/>
-          <w:szCs w:val="30"/>
-        </w:rPr>
-        <w:t>Include which files were altered and th</w:t>
-      </w:r>
-      <w:r>
-        <w:rPr>
-          <w:rFonts w:asciiTheme="majorHAnsi" w:hAnsiTheme="majorHAnsi" w:cs="Klavika-Light"/>
-          <w:sz w:val="30"/>
-          <w:szCs w:val="30"/>
-        </w:rPr>
-        <w:t xml:space="preserve">e relative number of lines that </w:t>
-      </w:r>
-      <w:r>
-        <w:rPr>
-          <w:rFonts w:asciiTheme="majorHAnsi" w:hAnsiTheme="majorHAnsi" w:cs="Klavika-Light"/>
-          <w:sz w:val="30"/>
-          <w:szCs w:val="30"/>
-        </w:rPr>
-        <w:t>were added or deleted from each of them</w:t>
-      </w:r>
-    </w:p>
-    <w:p>
-      <w:pPr>
-        <w:shd w:val="clear" w:color="auto" w:fill="E7E6E6" w:themeFill="background2"/>
-        <w:spacing w:after="0" w:line="240" w:lineRule="auto"/>
-        <w:rPr>
-          <w:rFonts w:ascii="Courier New" w:hAnsi="Courier New" w:cs="Courier New"/>
-          <w:sz w:val="24"/>
-          <w:szCs w:val="24"/>
-        </w:rPr>
-      </w:pPr>
-      <w:r>
-        <w:rPr>
-          <w:rFonts w:ascii="Courier New" w:hAnsi="Courier New" w:cs="Courier New"/>
-          <w:sz w:val="24"/>
-          <w:szCs w:val="24"/>
-        </w:rPr>
-        <w:t>$ git log --stat</w:t>
-      </w:r>
-    </w:p>
-    <w:p>
-      <w:pPr>
-        <w:spacing w:after="0" w:line="240" w:lineRule="auto"/>
-        <w:rPr>
-          <w:rFonts w:asciiTheme="majorHAnsi" w:hAnsiTheme="majorHAnsi" w:cs="Klavika-Light"/>
-          <w:sz w:val="30"/>
-          <w:szCs w:val="30"/>
-        </w:rPr>
-      </w:pPr>
-      <w:r>
-        <w:rPr>
-          <w:rFonts w:asciiTheme="majorHAnsi" w:hAnsiTheme="majorHAnsi" w:cs="Klavika-Light"/>
-          <w:sz w:val="30"/>
-          <w:szCs w:val="30"/>
-        </w:rPr>
-        <w:t>Display the full diff of each commit</w:t>
-      </w:r>
-    </w:p>
-    <w:p>
-      <w:pPr>
-        <w:shd w:val="clear" w:color="auto" w:fill="E7E6E6" w:themeFill="background2"/>
-        <w:spacing w:after="0" w:line="240" w:lineRule="auto"/>
-        <w:rPr>
-          <w:rFonts w:ascii="Courier New" w:hAnsi="Courier New" w:cs="Courier New"/>
-          <w:sz w:val="24"/>
-          <w:szCs w:val="24"/>
-        </w:rPr>
-      </w:pPr>
-      <w:r>
-        <w:rPr>
-          <w:rFonts w:ascii="Courier New" w:hAnsi="Courier New" w:cs="Courier New"/>
-          <w:sz w:val="24"/>
-          <w:szCs w:val="24"/>
-        </w:rPr>
-        <w:t>$ git log -p</w:t>
-      </w:r>
-    </w:p>
-    <w:p>
-      <w:pPr>
-        <w:spacing w:after="0" w:line="240" w:lineRule="auto"/>
-        <w:rPr>
-          <w:rFonts w:asciiTheme="majorHAnsi" w:hAnsiTheme="majorHAnsi" w:cs="Klavika-Light"/>
-          <w:sz w:val="30"/>
-          <w:szCs w:val="30"/>
-        </w:rPr>
-      </w:pPr>
-      <w:r>
-        <w:rPr>
-          <w:rFonts w:asciiTheme="majorHAnsi" w:hAnsiTheme="majorHAnsi" w:cs="Klavika-Light"/>
-          <w:sz w:val="30"/>
-          <w:szCs w:val="30"/>
-        </w:rPr>
-        <w:t>Search for commits by a particular author</w:t>
-      </w:r>
-    </w:p>
-    <w:p>
-      <w:pPr>
-        <w:shd w:val="clear" w:color="auto" w:fill="E7E6E6" w:themeFill="background2"/>
-        <w:spacing w:after="0" w:line="240" w:lineRule="auto"/>
-        <w:rPr>
-          <w:rFonts w:ascii="Courier New" w:hAnsi="Courier New" w:cs="Courier New"/>
-          <w:sz w:val="24"/>
-          <w:szCs w:val="24"/>
-        </w:rPr>
-      </w:pPr>
-      <w:r>
-        <w:rPr>
-          <w:rFonts w:ascii="Courier New" w:hAnsi="Courier New" w:cs="Courier New"/>
-          <w:sz w:val="24"/>
-          <w:szCs w:val="24"/>
-        </w:rPr>
-        <w:t>$ git log --author="&lt;pattern&gt;"</w:t>
-      </w:r>
-    </w:p>
-    <w:p>
-      <w:pPr>
-        <w:spacing w:after="0" w:line="240" w:lineRule="auto"/>
-        <w:rPr>
-          <w:rFonts w:asciiTheme="majorHAnsi" w:hAnsiTheme="majorHAnsi" w:cs="Klavika-Light"/>
-          <w:sz w:val="30"/>
-          <w:szCs w:val="30"/>
-        </w:rPr>
-      </w:pPr>
-      <w:r>
-        <w:rPr>
-          <w:rFonts w:asciiTheme="majorHAnsi" w:hAnsiTheme="majorHAnsi" w:cs="Klavika-Light"/>
-          <w:sz w:val="30"/>
-          <w:szCs w:val="30"/>
-        </w:rPr>
-        <w:t>Search for commits with a commit message that matches a pattern</w:t>
-      </w:r>
-    </w:p>
-    <w:p>
-      <w:pPr>
-        <w:shd w:val="clear" w:color="auto" w:fill="E7E6E6" w:themeFill="background2"/>
-        <w:spacing w:after="0" w:line="240" w:lineRule="auto"/>
-        <w:rPr>
-          <w:rFonts w:ascii="Courier New" w:hAnsi="Courier New" w:cs="Courier New"/>
-          <w:sz w:val="24"/>
-          <w:szCs w:val="24"/>
-        </w:rPr>
-      </w:pPr>
-      <w:r>
-        <w:rPr>
-          <w:rFonts w:ascii="Courier New" w:hAnsi="Courier New" w:cs="Courier New"/>
-          <w:sz w:val="24"/>
-          <w:szCs w:val="24"/>
-        </w:rPr>
-        <w:t>$ git log --</w:t>
-      </w:r>
-      <w:proofErr w:type="spellStart"/>
-      <w:r>
-        <w:rPr>
-          <w:rFonts w:ascii="Courier New" w:hAnsi="Courier New" w:cs="Courier New"/>
-          <w:sz w:val="24"/>
-          <w:szCs w:val="24"/>
-        </w:rPr>
-        <w:t>grep</w:t>
-      </w:r>
-      <w:proofErr w:type="spellEnd"/>
-      <w:r>
-        <w:rPr>
-          <w:rFonts w:ascii="Courier New" w:hAnsi="Courier New" w:cs="Courier New"/>
-          <w:sz w:val="24"/>
-          <w:szCs w:val="24"/>
-        </w:rPr>
-        <w:t>="&lt;pattern&gt;"</w:t>
-      </w:r>
-    </w:p>
-    <w:p>
-      <w:pPr>
-        <w:spacing w:after="0" w:line="240" w:lineRule="auto"/>
-        <w:rPr>
-          <w:rFonts w:asciiTheme="majorHAnsi" w:hAnsiTheme="majorHAnsi" w:cs="Klavika-Light"/>
-          <w:sz w:val="30"/>
-          <w:szCs w:val="30"/>
-        </w:rPr>
-      </w:pPr>
-      <w:r>
-        <w:rPr>
-          <w:rFonts w:asciiTheme="majorHAnsi" w:hAnsiTheme="majorHAnsi" w:cs="Klavika-Light"/>
-          <w:sz w:val="30"/>
-          <w:szCs w:val="30"/>
-        </w:rPr>
-        <w:t>Show commits that occur between &lt;since&gt; and &lt;until&gt;. Arguments can be a commit ID, branch name, HEAD, or any other kind of revision reference</w:t>
-      </w:r>
-    </w:p>
-    <w:p>
-      <w:pPr>
-        <w:shd w:val="clear" w:color="auto" w:fill="E7E6E6" w:themeFill="background2"/>
-        <w:spacing w:after="0" w:line="240" w:lineRule="auto"/>
-        <w:rPr>
-          <w:rFonts w:ascii="Courier New" w:hAnsi="Courier New" w:cs="Courier New"/>
-          <w:sz w:val="24"/>
-          <w:szCs w:val="24"/>
-        </w:rPr>
-      </w:pPr>
-      <w:r>
-        <w:rPr>
-          <w:rFonts w:ascii="Courier New" w:hAnsi="Courier New" w:cs="Courier New"/>
-          <w:sz w:val="24"/>
-          <w:szCs w:val="24"/>
-        </w:rPr>
-        <w:t>$ git log &lt;since</w:t>
-      </w:r>
-      <w:proofErr w:type="gramStart"/>
-      <w:r>
-        <w:rPr>
-          <w:rFonts w:ascii="Courier New" w:hAnsi="Courier New" w:cs="Courier New"/>
-          <w:sz w:val="24"/>
-          <w:szCs w:val="24"/>
-        </w:rPr>
-        <w:t>&gt;..</w:t>
-      </w:r>
-      <w:proofErr w:type="gramEnd"/>
-      <w:r>
-        <w:rPr>
-          <w:rFonts w:ascii="Courier New" w:hAnsi="Courier New" w:cs="Courier New"/>
-          <w:sz w:val="24"/>
-          <w:szCs w:val="24"/>
-        </w:rPr>
-        <w:t>&lt;until&gt;</w:t>
-      </w:r>
-    </w:p>
-    <w:p>
-      <w:pPr>
-        <w:spacing w:after="0" w:line="240" w:lineRule="auto"/>
-        <w:rPr>
-          <w:rFonts w:asciiTheme="majorHAnsi" w:hAnsiTheme="majorHAnsi" w:cs="Klavika-Light"/>
-          <w:sz w:val="30"/>
-          <w:szCs w:val="30"/>
-        </w:rPr>
-      </w:pPr>
-      <w:r>
-        <w:rPr>
-          <w:rFonts w:asciiTheme="majorHAnsi" w:hAnsiTheme="majorHAnsi" w:cs="Klavika-Light"/>
-          <w:sz w:val="30"/>
-          <w:szCs w:val="30"/>
-        </w:rPr>
-        <w:t>Only display commits that have the specified file</w:t>
-      </w:r>
-    </w:p>
-    <w:p>
-      <w:pPr>
-        <w:shd w:val="clear" w:color="auto" w:fill="E7E6E6" w:themeFill="background2"/>
-        <w:spacing w:after="0" w:line="240" w:lineRule="auto"/>
-        <w:rPr>
-          <w:rFonts w:ascii="Courier New" w:hAnsi="Courier New" w:cs="Courier New"/>
-          <w:sz w:val="24"/>
-          <w:szCs w:val="24"/>
-        </w:rPr>
-      </w:pPr>
-      <w:r>
-        <w:rPr>
-          <w:rFonts w:ascii="Courier New" w:hAnsi="Courier New" w:cs="Courier New"/>
-          <w:sz w:val="24"/>
-          <w:szCs w:val="24"/>
-        </w:rPr>
-        <w:t>$ git log -- &lt;file&gt;</w:t>
-      </w:r>
-    </w:p>
-    <w:p>
-      <w:pPr>
-        <w:spacing w:after="0" w:line="240" w:lineRule="auto"/>
-        <w:rPr>
-          <w:rFonts w:asciiTheme="majorHAnsi" w:hAnsiTheme="majorHAnsi" w:cs="Klavika-Light"/>
-          <w:sz w:val="30"/>
-          <w:szCs w:val="30"/>
-        </w:rPr>
-      </w:pPr>
-      <w:r>
-        <w:rPr>
-          <w:rFonts w:asciiTheme="majorHAnsi" w:hAnsiTheme="majorHAnsi" w:cs="Klavika-Light"/>
-          <w:sz w:val="30"/>
-          <w:szCs w:val="30"/>
-        </w:rPr>
-        <w:t xml:space="preserve">Draw a text-based graph of commits on left side of commit messages. </w:t>
-      </w:r>
-    </w:p>
-    <w:p>
-      <w:pPr>
-        <w:shd w:val="clear" w:color="auto" w:fill="E7E6E6" w:themeFill="background2"/>
-        <w:spacing w:after="0" w:line="240" w:lineRule="auto"/>
-        <w:rPr>
-          <w:rFonts w:ascii="Courier New" w:hAnsi="Courier New" w:cs="Courier New"/>
-          <w:sz w:val="24"/>
-          <w:szCs w:val="24"/>
-        </w:rPr>
-      </w:pPr>
-      <w:r>
-        <w:rPr>
-          <w:rFonts w:ascii="Courier New" w:hAnsi="Courier New" w:cs="Courier New"/>
-          <w:sz w:val="24"/>
-          <w:szCs w:val="24"/>
-        </w:rPr>
-        <w:t>$ git log --graph</w:t>
-      </w:r>
-    </w:p>
-    <w:p>
-      <w:pPr>
-        <w:spacing w:after="0" w:line="240" w:lineRule="auto"/>
-        <w:rPr>
-          <w:rFonts w:asciiTheme="majorHAnsi" w:hAnsiTheme="majorHAnsi" w:cs="Klavika-Light"/>
-          <w:sz w:val="30"/>
-          <w:szCs w:val="30"/>
-        </w:rPr>
-      </w:pPr>
-      <w:r>
-        <w:rPr>
-          <w:rFonts w:asciiTheme="majorHAnsi" w:hAnsiTheme="majorHAnsi" w:cs="Klavika-Light"/>
-          <w:sz w:val="30"/>
-          <w:szCs w:val="30"/>
-        </w:rPr>
-        <w:t>Add names of branches or tags of commits shown next to the graph</w:t>
-      </w:r>
-    </w:p>
-    <w:p>
-      <w:pPr>
-        <w:shd w:val="clear" w:color="auto" w:fill="E7E6E6" w:themeFill="background2"/>
-        <w:spacing w:after="0" w:line="240" w:lineRule="auto"/>
-        <w:rPr>
-          <w:rFonts w:ascii="Courier New" w:hAnsi="Courier New" w:cs="Courier New"/>
-          <w:sz w:val="24"/>
-          <w:szCs w:val="24"/>
-        </w:rPr>
-      </w:pPr>
-      <w:r>
-        <w:rPr>
-          <w:rFonts w:ascii="Courier New" w:hAnsi="Courier New" w:cs="Courier New"/>
-          <w:sz w:val="24"/>
-          <w:szCs w:val="24"/>
-        </w:rPr>
-        <w:t>$ git log --graph --decorate</w:t>
+        <mc:AlternateContent>
+          <mc:Choice Requires="wps">
+            <w:drawing>
+              <wp:anchor distT="45720" distB="45720" distL="114300" distR="114300" simplePos="0" relativeHeight="251660288" behindDoc="0" locked="0" layoutInCell="1" allowOverlap="1" wp14:anchorId="3744E741" wp14:editId="69686EAB">
+                <wp:simplePos x="0" y="0"/>
+                <wp:positionH relativeFrom="column">
+                  <wp:posOffset>926465</wp:posOffset>
+                </wp:positionH>
+                <wp:positionV relativeFrom="paragraph">
+                  <wp:posOffset>398476</wp:posOffset>
+                </wp:positionV>
+                <wp:extent cx="1405719" cy="353676"/>
+                <wp:effectExtent l="0" t="0" r="4445" b="8890"/>
+                <wp:wrapNone/>
+                <wp:docPr id="217" name="Text Box 2"/>
+                <wp:cNvGraphicFramePr>
+                  <a:graphicFrameLocks xmlns:a="http://schemas.openxmlformats.org/drawingml/2006/main"/>
+                </wp:cNvGraphicFramePr>
+                <a:graphic xmlns:a="http://schemas.openxmlformats.org/drawingml/2006/main">
+                  <a:graphicData uri="http://schemas.microsoft.com/office/word/2010/wordprocessingShape">
+                    <wps:wsp>
+                      <wps:cNvSpPr txBox="1">
+                        <a:spLocks noChangeArrowheads="1"/>
+                      </wps:cNvSpPr>
+                      <wps:spPr bwMode="auto">
+                        <a:xfrm>
+                          <a:off x="0" y="0"/>
+                          <a:ext cx="1405719" cy="353676"/>
+                        </a:xfrm>
+                        <a:prstGeom prst="rect">
+                          <a:avLst/>
+                        </a:prstGeom>
+                        <a:solidFill>
+                          <a:srgbClr val="FFFFFF"/>
+                        </a:solidFill>
+                        <a:ln w="9525">
+                          <a:noFill/>
+                          <a:miter lim="800000"/>
+                          <a:headEnd/>
+                          <a:tailEnd/>
+                        </a:ln>
+                      </wps:spPr>
+                      <wps:txbx>
+                        <w:txbxContent>
+                          <w:p>
+                            <w:pPr>
+                              <w:rPr>
+                                <w:rFonts w:asciiTheme="majorHAnsi" w:hAnsiTheme="majorHAnsi"/>
+                                <w:sz w:val="30"/>
+                                <w:szCs w:val="30"/>
+                              </w:rPr>
+                            </w:pPr>
+                            <w:r>
+                              <w:rPr>
+                                <w:rFonts w:asciiTheme="majorHAnsi" w:hAnsiTheme="majorHAnsi"/>
+                                <w:sz w:val="30"/>
+                                <w:szCs w:val="30"/>
+                              </w:rPr>
+                              <w:t>goo.gl/</w:t>
+                            </w:r>
+                            <w:proofErr w:type="spellStart"/>
+                            <w:r>
+                              <w:rPr>
+                                <w:rFonts w:asciiTheme="majorHAnsi" w:hAnsiTheme="majorHAnsi"/>
+                                <w:sz w:val="30"/>
+                                <w:szCs w:val="30"/>
+                              </w:rPr>
+                              <w:t>VaDaHw</w:t>
+                            </w:r>
+                            <w:proofErr w:type="spellEnd"/>
+                          </w:p>
+                        </w:txbxContent>
+                      </wps:txbx>
+                      <wps:bodyPr rot="0" vert="horz" wrap="square" lIns="91440" tIns="45720" rIns="91440" bIns="45720" anchor="t" anchorCtr="0">
+                        <a:noAutofit/>
+                      </wps:bodyPr>
+                    </wps:wsp>
+                  </a:graphicData>
+                </a:graphic>
+                <wp14:sizeRelH relativeFrom="margin">
+                  <wp14:pctWidth>0</wp14:pctWidth>
+                </wp14:sizeRelH>
+                <wp14:sizeRelV relativeFrom="margin">
+                  <wp14:pctHeight>0</wp14:pctHeight>
+                </wp14:sizeRelV>
+              </wp:anchor>
+            </w:drawing>
+          </mc:Choice>
+          <mc:Fallback>
+            <w:pict>
+              <v:shapetype w14:anchorId="3744E741" id="_x0000_t202" coordsize="21600,21600" o:spt="202" path="m,l,21600r21600,l21600,xe">
+                <v:stroke joinstyle="miter"/>
+                <v:path gradientshapeok="t" o:connecttype="rect"/>
+              </v:shapetype>
+              <v:shape id="Text Box 2" o:spid="_x0000_s1026" type="#_x0000_t202" style="position:absolute;margin-left:72.95pt;margin-top:31.4pt;width:110.7pt;height:27.85pt;z-index:251660288;visibility:visible;mso-wrap-style:square;mso-width-percent:0;mso-height-percent:0;mso-wrap-distance-left:9pt;mso-wrap-distance-top:3.6pt;mso-wrap-distance-right:9pt;mso-wrap-distance-bottom:3.6pt;mso-position-horizontal:absolute;mso-position-horizontal-relative:text;mso-position-vertical:absolute;mso-position-vertical-relative:text;mso-width-percent:0;mso-height-percent:0;mso-width-relative:margin;mso-height-relative:margin;v-text-anchor:top" o:gfxdata="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" stroked="f">
+                <v:textbox>
+                  <w:txbxContent>
+                    <w:p>
+                      <w:pPr>
+                        <w:rPr>
+                          <w:rFonts w:asciiTheme="majorHAnsi" w:hAnsiTheme="majorHAnsi"/>
+                          <w:sz w:val="30"/>
+                          <w:szCs w:val="30"/>
+                        </w:rPr>
+                      </w:pPr>
+                      <w:r>
+                        <w:rPr>
+                          <w:rFonts w:asciiTheme="majorHAnsi" w:hAnsiTheme="majorHAnsi"/>
+                          <w:sz w:val="30"/>
+                          <w:szCs w:val="30"/>
+                        </w:rPr>
+                        <w:t>goo.gl/</w:t>
+                      </w:r>
+                      <w:proofErr w:type="spellStart"/>
+                      <w:r>
+                        <w:rPr>
+                          <w:rFonts w:asciiTheme="majorHAnsi" w:hAnsiTheme="majorHAnsi"/>
+                          <w:sz w:val="30"/>
+                          <w:szCs w:val="30"/>
+                        </w:rPr>
+                        <w:t>VaDaHw</w:t>
+                      </w:r>
+                      <w:proofErr w:type="spellEnd"/>
+                    </w:p>
+                  </w:txbxContent>
+                </v:textbox>
+              </v:shape>
+            </w:pict>
+          </mc:Fallback>
+        </mc:AlternateContent>
       </w:r>
     </w:p>
     <w:p>
@@ -4285,10 +4049,7 @@
           <w:szCs w:val="36"/>
         </w:rPr>
       </w:pPr>
-    </w:p>
-    <w:p>
-      <w:pPr>
-        <w:spacing w:before="240" w:after="0" w:line="360" w:lineRule="auto"/>
+      <w:r>
         <w:rPr>
           <w:rFonts w:cs="Klavika-Bold"/>
           <w:b/>
@@ -4297,8 +4058,445 @@
           <w:sz w:val="36"/>
           <w:szCs w:val="36"/>
         </w:rPr>
-      </w:pPr>
-      <w:r>
+        <w:lastRenderedPageBreak/>
+        <w:t>Logging</w:t>
+      </w:r>
+    </w:p>
+    <w:p>
+      <w:pPr>
+        <w:spacing w:after="0" w:line="240" w:lineRule="auto"/>
+        <w:rPr>
+          <w:rFonts w:asciiTheme="majorHAnsi" w:hAnsiTheme="majorHAnsi" w:cs="Klavika-Light"/>
+          <w:sz w:val="30"/>
+          <w:szCs w:val="30"/>
+        </w:rPr>
+      </w:pPr>
+      <w:r>
+        <w:rPr>
+          <w:rFonts w:asciiTheme="majorHAnsi" w:hAnsiTheme="majorHAnsi" w:cs="Klavika-Light"/>
+          <w:sz w:val="30"/>
+          <w:szCs w:val="30"/>
+        </w:rPr>
+        <w:t>Limit number of commits to be shown</w:t>
+      </w:r>
+    </w:p>
+    <w:p>
+      <w:pPr>
+        <w:shd w:val="clear" w:color="auto" w:fill="E7E6E6" w:themeFill="background2"/>
+        <w:spacing w:after="0" w:line="240" w:lineRule="auto"/>
+        <w:rPr>
+          <w:rFonts w:ascii="Courier New" w:hAnsi="Courier New" w:cs="Courier New"/>
+          <w:sz w:val="24"/>
+          <w:szCs w:val="24"/>
+        </w:rPr>
+      </w:pPr>
+      <w:r>
+        <w:rPr>
+          <w:rFonts w:ascii="Courier New" w:hAnsi="Courier New" w:cs="Courier New"/>
+          <w:sz w:val="24"/>
+          <w:szCs w:val="24"/>
+        </w:rPr>
+        <w:t>$ git log -&lt;limit&gt;</w:t>
+      </w:r>
+    </w:p>
+    <w:p>
+      <w:pPr>
+        <w:spacing w:after="0" w:line="240" w:lineRule="auto"/>
+        <w:rPr>
+          <w:rFonts w:asciiTheme="majorHAnsi" w:hAnsiTheme="majorHAnsi" w:cs="Klavika-Light"/>
+          <w:sz w:val="30"/>
+          <w:szCs w:val="30"/>
+        </w:rPr>
+      </w:pPr>
+      <w:r>
+        <w:rPr>
+          <w:rFonts w:asciiTheme="majorHAnsi" w:hAnsiTheme="majorHAnsi" w:cs="Klavika-Light"/>
+          <w:sz w:val="30"/>
+          <w:szCs w:val="30"/>
+        </w:rPr>
+        <w:t>Condense each commit to a single line</w:t>
+      </w:r>
+    </w:p>
+    <w:p>
+      <w:pPr>
+        <w:shd w:val="clear" w:color="auto" w:fill="E7E6E6" w:themeFill="background2"/>
+        <w:spacing w:after="0" w:line="240" w:lineRule="auto"/>
+        <w:rPr>
+          <w:rFonts w:ascii="Courier New" w:hAnsi="Courier New" w:cs="Courier New"/>
+          <w:sz w:val="24"/>
+          <w:szCs w:val="24"/>
+        </w:rPr>
+      </w:pPr>
+      <w:r>
+        <w:rPr>
+          <w:rFonts w:ascii="Courier New" w:hAnsi="Courier New" w:cs="Courier New"/>
+          <w:sz w:val="24"/>
+          <w:szCs w:val="24"/>
+        </w:rPr>
+        <w:t>$ git log --</w:t>
+      </w:r>
+      <w:proofErr w:type="spellStart"/>
+      <w:r>
+        <w:rPr>
+          <w:rFonts w:ascii="Courier New" w:hAnsi="Courier New" w:cs="Courier New"/>
+          <w:sz w:val="24"/>
+          <w:szCs w:val="24"/>
+        </w:rPr>
+        <w:t>oneline</w:t>
+      </w:r>
+      <w:proofErr w:type="spellEnd"/>
+    </w:p>
+    <w:p>
+      <w:pPr>
+        <w:spacing w:after="0" w:line="240" w:lineRule="auto"/>
+        <w:rPr>
+          <w:rFonts w:asciiTheme="majorHAnsi" w:hAnsiTheme="majorHAnsi" w:cs="Klavika-Light"/>
+          <w:sz w:val="30"/>
+          <w:szCs w:val="30"/>
+        </w:rPr>
+      </w:pPr>
+      <w:r>
+        <w:rPr>
+          <w:rFonts w:asciiTheme="majorHAnsi" w:hAnsiTheme="majorHAnsi" w:cs="Klavika-Light"/>
+          <w:sz w:val="30"/>
+          <w:szCs w:val="30"/>
+        </w:rPr>
+        <w:t>Include which files were altered and th</w:t>
+      </w:r>
+      <w:r>
+        <w:rPr>
+          <w:rFonts w:asciiTheme="majorHAnsi" w:hAnsiTheme="majorHAnsi" w:cs="Klavika-Light"/>
+          <w:sz w:val="30"/>
+          <w:szCs w:val="30"/>
+        </w:rPr>
+        <w:t xml:space="preserve">e relative number of lines that </w:t>
+      </w:r>
+      <w:r>
+        <w:rPr>
+          <w:rFonts w:asciiTheme="majorHAnsi" w:hAnsiTheme="majorHAnsi" w:cs="Klavika-Light"/>
+          <w:sz w:val="30"/>
+          <w:szCs w:val="30"/>
+        </w:rPr>
+        <w:t>were added or deleted from each of them</w:t>
+      </w:r>
+    </w:p>
+    <w:p>
+      <w:pPr>
+        <w:shd w:val="clear" w:color="auto" w:fill="E7E6E6" w:themeFill="background2"/>
+        <w:spacing w:after="0" w:line="240" w:lineRule="auto"/>
+        <w:rPr>
+          <w:rFonts w:ascii="Courier New" w:hAnsi="Courier New" w:cs="Courier New"/>
+          <w:sz w:val="24"/>
+          <w:szCs w:val="24"/>
+        </w:rPr>
+      </w:pPr>
+      <w:r>
+        <w:rPr>
+          <w:rFonts w:ascii="Courier New" w:hAnsi="Courier New" w:cs="Courier New"/>
+          <w:sz w:val="24"/>
+          <w:szCs w:val="24"/>
+        </w:rPr>
+        <w:t>$ git log --stat</w:t>
+      </w:r>
+    </w:p>
+    <w:p>
+      <w:pPr>
+        <w:spacing w:after="0" w:line="240" w:lineRule="auto"/>
+        <w:rPr>
+          <w:rFonts w:asciiTheme="majorHAnsi" w:hAnsiTheme="majorHAnsi" w:cs="Klavika-Light"/>
+          <w:sz w:val="30"/>
+          <w:szCs w:val="30"/>
+        </w:rPr>
+      </w:pPr>
+      <w:r>
+        <w:rPr>
+          <w:rFonts w:asciiTheme="majorHAnsi" w:hAnsiTheme="majorHAnsi" w:cs="Klavika-Light"/>
+          <w:sz w:val="30"/>
+          <w:szCs w:val="30"/>
+        </w:rPr>
+        <w:t>Display the full diff of each commit</w:t>
+      </w:r>
+    </w:p>
+    <w:p>
+      <w:pPr>
+        <w:shd w:val="clear" w:color="auto" w:fill="E7E6E6" w:themeFill="background2"/>
+        <w:spacing w:after="0" w:line="240" w:lineRule="auto"/>
+        <w:rPr>
+          <w:rFonts w:ascii="Courier New" w:hAnsi="Courier New" w:cs="Courier New"/>
+          <w:sz w:val="24"/>
+          <w:szCs w:val="24"/>
+        </w:rPr>
+      </w:pPr>
+      <w:r>
+        <w:rPr>
+          <w:rFonts w:ascii="Courier New" w:hAnsi="Courier New" w:cs="Courier New"/>
+          <w:sz w:val="24"/>
+          <w:szCs w:val="24"/>
+        </w:rPr>
+        <w:t>$ git log -p</w:t>
+      </w:r>
+    </w:p>
+    <w:p>
+      <w:pPr>
+        <w:spacing w:after="0" w:line="240" w:lineRule="auto"/>
+        <w:rPr>
+          <w:rFonts w:asciiTheme="majorHAnsi" w:hAnsiTheme="majorHAnsi" w:cs="Klavika-Light"/>
+          <w:sz w:val="30"/>
+          <w:szCs w:val="30"/>
+        </w:rPr>
+      </w:pPr>
+      <w:r>
+        <w:rPr>
+          <w:rFonts w:asciiTheme="majorHAnsi" w:hAnsiTheme="majorHAnsi" w:cs="Klavika-Light"/>
+          <w:sz w:val="30"/>
+          <w:szCs w:val="30"/>
+        </w:rPr>
+        <w:t>Search for commits by a particular author</w:t>
+      </w:r>
+    </w:p>
+    <w:p>
+      <w:pPr>
+        <w:shd w:val="clear" w:color="auto" w:fill="E7E6E6" w:themeFill="background2"/>
+        <w:spacing w:after="0" w:line="240" w:lineRule="auto"/>
+        <w:rPr>
+          <w:rFonts w:ascii="Courier New" w:hAnsi="Courier New" w:cs="Courier New"/>
+          <w:sz w:val="24"/>
+          <w:szCs w:val="24"/>
+        </w:rPr>
+      </w:pPr>
+      <w:r>
+        <w:rPr>
+          <w:rFonts w:ascii="Courier New" w:hAnsi="Courier New" w:cs="Courier New"/>
+          <w:sz w:val="24"/>
+          <w:szCs w:val="24"/>
+        </w:rPr>
+        <w:t>$ git log --author="&lt;pattern&gt;"</w:t>
+      </w:r>
+    </w:p>
+    <w:p>
+      <w:pPr>
+        <w:spacing w:after="0" w:line="240" w:lineRule="auto"/>
+        <w:rPr>
+          <w:rFonts w:asciiTheme="majorHAnsi" w:hAnsiTheme="majorHAnsi" w:cs="Klavika-Light"/>
+          <w:sz w:val="30"/>
+          <w:szCs w:val="30"/>
+        </w:rPr>
+      </w:pPr>
+      <w:r>
+        <w:rPr>
+          <w:rFonts w:asciiTheme="majorHAnsi" w:hAnsiTheme="majorHAnsi" w:cs="Klavika-Light"/>
+          <w:sz w:val="30"/>
+          <w:szCs w:val="30"/>
+        </w:rPr>
+        <w:t>Search for commits with a commit message that matches a pattern</w:t>
+      </w:r>
+    </w:p>
+    <w:p>
+      <w:pPr>
+        <w:shd w:val="clear" w:color="auto" w:fill="E7E6E6" w:themeFill="background2"/>
+        <w:spacing w:after="0" w:line="240" w:lineRule="auto"/>
+        <w:rPr>
+          <w:rFonts w:ascii="Courier New" w:hAnsi="Courier New" w:cs="Courier New"/>
+          <w:sz w:val="24"/>
+          <w:szCs w:val="24"/>
+        </w:rPr>
+      </w:pPr>
+      <w:r>
+        <w:rPr>
+          <w:rFonts w:ascii="Courier New" w:hAnsi="Courier New" w:cs="Courier New"/>
+          <w:sz w:val="24"/>
+          <w:szCs w:val="24"/>
+        </w:rPr>
+        <w:t>$ git log --</w:t>
+      </w:r>
+      <w:proofErr w:type="spellStart"/>
+      <w:r>
+        <w:rPr>
+          <w:rFonts w:ascii="Courier New" w:hAnsi="Courier New" w:cs="Courier New"/>
+          <w:sz w:val="24"/>
+          <w:szCs w:val="24"/>
+        </w:rPr>
+        <w:t>grep</w:t>
+      </w:r>
+      <w:proofErr w:type="spellEnd"/>
+      <w:r>
+        <w:rPr>
+          <w:rFonts w:ascii="Courier New" w:hAnsi="Courier New" w:cs="Courier New"/>
+          <w:sz w:val="24"/>
+          <w:szCs w:val="24"/>
+        </w:rPr>
+        <w:t>="&lt;pattern&gt;"</w:t>
+      </w:r>
+    </w:p>
+    <w:p>
+      <w:pPr>
+        <w:spacing w:after="0" w:line="240" w:lineRule="auto"/>
+        <w:rPr>
+          <w:rFonts w:asciiTheme="majorHAnsi" w:hAnsiTheme="majorHAnsi" w:cs="Klavika-Light"/>
+          <w:sz w:val="30"/>
+          <w:szCs w:val="30"/>
+        </w:rPr>
+      </w:pPr>
+      <w:r>
+        <w:rPr>
+          <w:rFonts w:asciiTheme="majorHAnsi" w:hAnsiTheme="majorHAnsi" w:cs="Klavika-Light"/>
+          <w:sz w:val="30"/>
+          <w:szCs w:val="30"/>
+        </w:rPr>
+        <w:t>Show commits that occur between &lt;since&gt; and &lt;until&gt;. Arguments can be a commit ID, branch name, HEAD, or any other kind of revision reference</w:t>
+      </w:r>
+    </w:p>
+    <w:p>
+      <w:pPr>
+        <w:shd w:val="clear" w:color="auto" w:fill="E7E6E6" w:themeFill="background2"/>
+        <w:spacing w:after="0" w:line="240" w:lineRule="auto"/>
+        <w:rPr>
+          <w:rFonts w:ascii="Courier New" w:hAnsi="Courier New" w:cs="Courier New"/>
+          <w:sz w:val="24"/>
+          <w:szCs w:val="24"/>
+        </w:rPr>
+      </w:pPr>
+      <w:r>
+        <w:rPr>
+          <w:rFonts w:ascii="Courier New" w:hAnsi="Courier New" w:cs="Courier New"/>
+          <w:sz w:val="24"/>
+          <w:szCs w:val="24"/>
+        </w:rPr>
+        <w:t>$ git log &lt;since</w:t>
+      </w:r>
+      <w:proofErr w:type="gramStart"/>
+      <w:r>
+        <w:rPr>
+          <w:rFonts w:ascii="Courier New" w:hAnsi="Courier New" w:cs="Courier New"/>
+          <w:sz w:val="24"/>
+          <w:szCs w:val="24"/>
+        </w:rPr>
+        <w:t>&gt;..</w:t>
+      </w:r>
+      <w:proofErr w:type="gramEnd"/>
+      <w:r>
+        <w:rPr>
+          <w:rFonts w:ascii="Courier New" w:hAnsi="Courier New" w:cs="Courier New"/>
+          <w:sz w:val="24"/>
+          <w:szCs w:val="24"/>
+        </w:rPr>
+        <w:t>&lt;until&gt;</w:t>
+      </w:r>
+    </w:p>
+    <w:p>
+      <w:pPr>
+        <w:spacing w:after="0" w:line="240" w:lineRule="auto"/>
+        <w:rPr>
+          <w:rFonts w:asciiTheme="majorHAnsi" w:hAnsiTheme="majorHAnsi" w:cs="Klavika-Light"/>
+          <w:sz w:val="30"/>
+          <w:szCs w:val="30"/>
+        </w:rPr>
+      </w:pPr>
+      <w:r>
+        <w:rPr>
+          <w:rFonts w:asciiTheme="majorHAnsi" w:hAnsiTheme="majorHAnsi" w:cs="Klavika-Light"/>
+          <w:sz w:val="30"/>
+          <w:szCs w:val="30"/>
+        </w:rPr>
+        <w:t>Only display commits that have the specified file</w:t>
+      </w:r>
+    </w:p>
+    <w:p>
+      <w:pPr>
+        <w:shd w:val="clear" w:color="auto" w:fill="E7E6E6" w:themeFill="background2"/>
+        <w:spacing w:after="0" w:line="240" w:lineRule="auto"/>
+        <w:rPr>
+          <w:rFonts w:ascii="Courier New" w:hAnsi="Courier New" w:cs="Courier New"/>
+          <w:sz w:val="24"/>
+          <w:szCs w:val="24"/>
+        </w:rPr>
+      </w:pPr>
+      <w:r>
+        <w:rPr>
+          <w:rFonts w:ascii="Courier New" w:hAnsi="Courier New" w:cs="Courier New"/>
+          <w:sz w:val="24"/>
+          <w:szCs w:val="24"/>
+        </w:rPr>
+        <w:t>$ git log -- &lt;file&gt;</w:t>
+      </w:r>
+    </w:p>
+    <w:p>
+      <w:pPr>
+        <w:spacing w:after="0" w:line="240" w:lineRule="auto"/>
+        <w:rPr>
+          <w:rFonts w:asciiTheme="majorHAnsi" w:hAnsiTheme="majorHAnsi" w:cs="Klavika-Light"/>
+          <w:sz w:val="30"/>
+          <w:szCs w:val="30"/>
+        </w:rPr>
+      </w:pPr>
+      <w:r>
+        <w:rPr>
+          <w:rFonts w:asciiTheme="majorHAnsi" w:hAnsiTheme="majorHAnsi" w:cs="Klavika-Light"/>
+          <w:sz w:val="30"/>
+          <w:szCs w:val="30"/>
+        </w:rPr>
+        <w:t xml:space="preserve">Draw a text-based graph of commits on left side of commit messages. </w:t>
+      </w:r>
+    </w:p>
+    <w:p>
+      <w:pPr>
+        <w:shd w:val="clear" w:color="auto" w:fill="E7E6E6" w:themeFill="background2"/>
+        <w:spacing w:after="0" w:line="240" w:lineRule="auto"/>
+        <w:rPr>
+          <w:rFonts w:ascii="Courier New" w:hAnsi="Courier New" w:cs="Courier New"/>
+          <w:sz w:val="24"/>
+          <w:szCs w:val="24"/>
+        </w:rPr>
+      </w:pPr>
+      <w:r>
+        <w:rPr>
+          <w:rFonts w:ascii="Courier New" w:hAnsi="Courier New" w:cs="Courier New"/>
+          <w:sz w:val="24"/>
+          <w:szCs w:val="24"/>
+        </w:rPr>
+        <w:t>$ git log --graph</w:t>
+      </w:r>
+    </w:p>
+    <w:p>
+      <w:pPr>
+        <w:spacing w:after="0" w:line="240" w:lineRule="auto"/>
+        <w:rPr>
+          <w:rFonts w:asciiTheme="majorHAnsi" w:hAnsiTheme="majorHAnsi" w:cs="Klavika-Light"/>
+          <w:sz w:val="30"/>
+          <w:szCs w:val="30"/>
+        </w:rPr>
+      </w:pPr>
+      <w:r>
+        <w:rPr>
+          <w:rFonts w:asciiTheme="majorHAnsi" w:hAnsiTheme="majorHAnsi" w:cs="Klavika-Light"/>
+          <w:sz w:val="30"/>
+          <w:szCs w:val="30"/>
+        </w:rPr>
+        <w:t>Add names of branches or tags of commits shown next to the graph</w:t>
+      </w:r>
+    </w:p>
+    <w:p>
+      <w:pPr>
+        <w:shd w:val="clear" w:color="auto" w:fill="E7E6E6" w:themeFill="background2"/>
+        <w:spacing w:after="0" w:line="240" w:lineRule="auto"/>
+        <w:rPr>
+          <w:rFonts w:ascii="Courier New" w:hAnsi="Courier New" w:cs="Courier New"/>
+          <w:sz w:val="24"/>
+          <w:szCs w:val="24"/>
+        </w:rPr>
+      </w:pPr>
+      <w:r>
+        <w:rPr>
+          <w:rFonts w:ascii="Courier New" w:hAnsi="Courier New" w:cs="Courier New"/>
+          <w:sz w:val="24"/>
+          <w:szCs w:val="24"/>
+        </w:rPr>
+        <w:t>$ git log --graph --decorate</w:t>
+      </w:r>
+    </w:p>
+    <w:p>
+      <w:pPr>
+        <w:spacing w:before="240" w:after="0" w:line="360" w:lineRule="auto"/>
         <w:rPr>
           <w:rFonts w:cs="Klavika-Bold"/>
           <w:b/>
@@ -4307,257 +4505,7 @@
           <w:sz w:val="36"/>
           <w:szCs w:val="36"/>
         </w:rPr>
-        <w:lastRenderedPageBreak/>
-        <w:t>Stashing</w:t>
-      </w:r>
-    </w:p>
-    <w:p>
-      <w:pPr>
-        <w:spacing w:after="0" w:line="240" w:lineRule="auto"/>
-        <w:rPr>
-          <w:rFonts w:asciiTheme="majorHAnsi" w:hAnsiTheme="majorHAnsi" w:cs="Klavika-Light"/>
-          <w:sz w:val="30"/>
-          <w:szCs w:val="30"/>
-        </w:rPr>
-      </w:pPr>
-      <w:r>
-        <w:rPr>
-          <w:rFonts w:asciiTheme="majorHAnsi" w:hAnsiTheme="majorHAnsi" w:cs="Klavika-Light"/>
-          <w:sz w:val="30"/>
-          <w:szCs w:val="30"/>
-        </w:rPr>
-        <w:t>Temporarily store all modified tracked files</w:t>
-      </w:r>
-    </w:p>
-    <w:p>
-      <w:pPr>
-        <w:shd w:val="clear" w:color="auto" w:fill="E7E6E6" w:themeFill="background2"/>
-        <w:spacing w:after="0" w:line="240" w:lineRule="auto"/>
-        <w:rPr>
-          <w:rFonts w:ascii="Courier New" w:hAnsi="Courier New" w:cs="Courier New"/>
-          <w:sz w:val="24"/>
-          <w:szCs w:val="24"/>
-        </w:rPr>
-      </w:pPr>
-      <w:r>
-        <w:rPr>
-          <w:rFonts w:ascii="Courier New" w:hAnsi="Courier New" w:cs="Courier New"/>
-          <w:sz w:val="24"/>
-          <w:szCs w:val="24"/>
-        </w:rPr>
-        <w:t>$ git stash</w:t>
-      </w:r>
-    </w:p>
-    <w:p>
-      <w:pPr>
-        <w:spacing w:after="0" w:line="240" w:lineRule="auto"/>
-        <w:rPr>
-          <w:rFonts w:asciiTheme="majorHAnsi" w:hAnsiTheme="majorHAnsi" w:cs="Klavika-Light"/>
-          <w:sz w:val="30"/>
-          <w:szCs w:val="30"/>
-        </w:rPr>
-      </w:pPr>
-      <w:r>
-        <w:rPr>
-          <w:rFonts w:asciiTheme="majorHAnsi" w:hAnsiTheme="majorHAnsi" w:cs="Klavika-Light"/>
-          <w:sz w:val="30"/>
-          <w:szCs w:val="30"/>
-        </w:rPr>
-        <w:t>Restore the most recently stashed files</w:t>
-      </w:r>
-      <w:r>
-        <w:rPr>
-          <w:rFonts w:asciiTheme="majorHAnsi" w:hAnsiTheme="majorHAnsi" w:cs="Klavika-Light"/>
-          <w:sz w:val="30"/>
-          <w:szCs w:val="30"/>
-        </w:rPr>
-        <w:t xml:space="preserve"> and throw away the stashed change set</w:t>
-      </w:r>
-    </w:p>
-    <w:p>
-      <w:pPr>
-        <w:shd w:val="clear" w:color="auto" w:fill="E7E6E6" w:themeFill="background2"/>
-        <w:spacing w:after="0" w:line="240" w:lineRule="auto"/>
-        <w:rPr>
-          <w:rFonts w:ascii="Courier New" w:hAnsi="Courier New" w:cs="Courier New"/>
-          <w:sz w:val="24"/>
-          <w:szCs w:val="24"/>
-        </w:rPr>
-      </w:pPr>
-      <w:r>
-        <w:rPr>
-          <w:rFonts w:ascii="Courier New" w:hAnsi="Courier New" w:cs="Courier New"/>
-          <w:sz w:val="24"/>
-          <w:szCs w:val="24"/>
-        </w:rPr>
-        <w:t>$ git stash pop</w:t>
-      </w:r>
-    </w:p>
-    <w:p>
-      <w:pPr>
-        <w:spacing w:after="0" w:line="240" w:lineRule="auto"/>
-        <w:rPr>
-          <w:rFonts w:asciiTheme="majorHAnsi" w:hAnsiTheme="majorHAnsi" w:cs="Klavika-Light"/>
-          <w:sz w:val="30"/>
-          <w:szCs w:val="30"/>
-        </w:rPr>
-      </w:pPr>
-      <w:r>
-        <w:rPr>
-          <w:rFonts w:asciiTheme="majorHAnsi" w:hAnsiTheme="majorHAnsi" w:cs="Klavika-Light"/>
-          <w:sz w:val="30"/>
-          <w:szCs w:val="30"/>
-        </w:rPr>
-        <w:t>Restore the most recently stashed files and keep the stashed change set</w:t>
-      </w:r>
-    </w:p>
-    <w:p>
-      <w:pPr>
-        <w:shd w:val="clear" w:color="auto" w:fill="E7E6E6" w:themeFill="background2"/>
-        <w:spacing w:after="0" w:line="240" w:lineRule="auto"/>
-        <w:rPr>
-          <w:rFonts w:ascii="Courier New" w:hAnsi="Courier New" w:cs="Courier New"/>
-          <w:sz w:val="24"/>
-          <w:szCs w:val="24"/>
-        </w:rPr>
-      </w:pPr>
-      <w:r>
-        <w:rPr>
-          <w:rFonts w:ascii="Courier New" w:hAnsi="Courier New" w:cs="Courier New"/>
-          <w:sz w:val="24"/>
-          <w:szCs w:val="24"/>
-        </w:rPr>
-        <w:t>$ git stash apply</w:t>
-      </w:r>
-    </w:p>
-    <w:p>
-      <w:pPr>
-        <w:spacing w:after="0" w:line="240" w:lineRule="auto"/>
-        <w:rPr>
-          <w:rFonts w:asciiTheme="majorHAnsi" w:hAnsiTheme="majorHAnsi" w:cs="Klavika-Light"/>
-          <w:sz w:val="30"/>
-          <w:szCs w:val="30"/>
-        </w:rPr>
-      </w:pPr>
-      <w:r>
-        <w:rPr>
-          <w:rFonts w:asciiTheme="majorHAnsi" w:hAnsiTheme="majorHAnsi" w:cs="Klavika-Light"/>
-          <w:sz w:val="30"/>
-          <w:szCs w:val="30"/>
-        </w:rPr>
-        <w:t>List all stashed change sets</w:t>
-      </w:r>
-    </w:p>
-    <w:p>
-      <w:pPr>
-        <w:shd w:val="clear" w:color="auto" w:fill="E7E6E6" w:themeFill="background2"/>
-        <w:spacing w:after="0" w:line="240" w:lineRule="auto"/>
-        <w:rPr>
-          <w:rFonts w:ascii="Courier New" w:hAnsi="Courier New" w:cs="Courier New"/>
-          <w:sz w:val="24"/>
-          <w:szCs w:val="24"/>
-        </w:rPr>
-      </w:pPr>
-      <w:r>
-        <w:rPr>
-          <w:rFonts w:ascii="Courier New" w:hAnsi="Courier New" w:cs="Courier New"/>
-          <w:sz w:val="24"/>
-          <w:szCs w:val="24"/>
-        </w:rPr>
-        <w:t>$ git stash list</w:t>
-      </w:r>
-    </w:p>
-    <w:p>
-      <w:pPr>
-        <w:spacing w:after="0" w:line="240" w:lineRule="auto"/>
-        <w:rPr>
-          <w:rFonts w:asciiTheme="majorHAnsi" w:hAnsiTheme="majorHAnsi" w:cs="Klavika-Light"/>
-          <w:sz w:val="30"/>
-          <w:szCs w:val="30"/>
-        </w:rPr>
-      </w:pPr>
-      <w:r>
-        <w:rPr>
-          <w:rFonts w:asciiTheme="majorHAnsi" w:hAnsiTheme="majorHAnsi" w:cs="Klavika-Light"/>
-          <w:sz w:val="30"/>
-          <w:szCs w:val="30"/>
-        </w:rPr>
-        <w:t>View contents of a stash change set</w:t>
-      </w:r>
-    </w:p>
-    <w:p>
-      <w:pPr>
-        <w:shd w:val="clear" w:color="auto" w:fill="E7E6E6" w:themeFill="background2"/>
-        <w:spacing w:after="0" w:line="240" w:lineRule="auto"/>
-        <w:rPr>
-          <w:rFonts w:ascii="Courier New" w:hAnsi="Courier New" w:cs="Courier New"/>
-          <w:sz w:val="24"/>
-          <w:szCs w:val="24"/>
-        </w:rPr>
-      </w:pPr>
-      <w:r>
-        <w:rPr>
-          <w:rFonts w:ascii="Courier New" w:hAnsi="Courier New" w:cs="Courier New"/>
-          <w:sz w:val="24"/>
-          <w:szCs w:val="24"/>
-        </w:rPr>
-        <w:t>git stash show -p stash</w:t>
-      </w:r>
-      <w:proofErr w:type="gramStart"/>
-      <w:r>
-        <w:rPr>
-          <w:rFonts w:ascii="Courier New" w:hAnsi="Courier New" w:cs="Courier New"/>
-          <w:sz w:val="24"/>
-          <w:szCs w:val="24"/>
-        </w:rPr>
-        <w:t>@{</w:t>
-      </w:r>
-      <w:proofErr w:type="gramEnd"/>
-      <w:r>
-        <w:rPr>
-          <w:rFonts w:ascii="Courier New" w:hAnsi="Courier New" w:cs="Courier New"/>
-          <w:sz w:val="24"/>
-          <w:szCs w:val="24"/>
-        </w:rPr>
-        <w:t>&lt;stash id&gt;}</w:t>
-      </w:r>
-    </w:p>
-    <w:p>
-      <w:pPr>
-        <w:spacing w:after="0" w:line="240" w:lineRule="auto"/>
-        <w:rPr>
-          <w:rFonts w:asciiTheme="majorHAnsi" w:hAnsiTheme="majorHAnsi" w:cs="Klavika-Light"/>
-          <w:sz w:val="30"/>
-          <w:szCs w:val="30"/>
-        </w:rPr>
-      </w:pPr>
-      <w:r>
-        <w:rPr>
-          <w:rFonts w:asciiTheme="majorHAnsi" w:hAnsiTheme="majorHAnsi" w:cs="Klavika-Light"/>
-          <w:sz w:val="30"/>
-          <w:szCs w:val="30"/>
-        </w:rPr>
-        <w:t>Discard the most recently stashed change set</w:t>
-      </w:r>
-    </w:p>
-    <w:p>
-      <w:pPr>
-        <w:shd w:val="clear" w:color="auto" w:fill="E7E6E6" w:themeFill="background2"/>
-        <w:spacing w:after="0" w:line="240" w:lineRule="auto"/>
-        <w:rPr>
-          <w:rFonts w:ascii="Courier New" w:hAnsi="Courier New" w:cs="Courier New"/>
-          <w:sz w:val="24"/>
-          <w:szCs w:val="24"/>
-        </w:rPr>
-      </w:pPr>
-      <w:r>
-        <w:rPr>
-          <w:rFonts w:ascii="Courier New" w:hAnsi="Courier New" w:cs="Courier New"/>
-          <w:sz w:val="24"/>
-          <w:szCs w:val="24"/>
-        </w:rPr>
-        <w:t xml:space="preserve">$ git stash drop </w:t>
-      </w:r>
+      </w:pPr>
     </w:p>
     <w:p>
       <w:pPr>
@@ -4580,6 +4528,279 @@
           <w:sz w:val="36"/>
           <w:szCs w:val="36"/>
         </w:rPr>
+        <w:lastRenderedPageBreak/>
+        <w:t>Stashing</w:t>
+      </w:r>
+    </w:p>
+    <w:p>
+      <w:pPr>
+        <w:spacing w:after="0" w:line="240" w:lineRule="auto"/>
+        <w:rPr>
+          <w:rFonts w:asciiTheme="majorHAnsi" w:hAnsiTheme="majorHAnsi" w:cs="Klavika-Light"/>
+          <w:sz w:val="30"/>
+          <w:szCs w:val="30"/>
+        </w:rPr>
+      </w:pPr>
+      <w:r>
+        <w:rPr>
+          <w:rFonts w:asciiTheme="majorHAnsi" w:hAnsiTheme="majorHAnsi" w:cs="Klavika-Light"/>
+          <w:sz w:val="30"/>
+          <w:szCs w:val="30"/>
+        </w:rPr>
+        <w:t>Temporarily store all modified tracked files</w:t>
+      </w:r>
+    </w:p>
+    <w:p>
+      <w:pPr>
+        <w:shd w:val="clear" w:color="auto" w:fill="E7E6E6" w:themeFill="background2"/>
+        <w:spacing w:after="0" w:line="240" w:lineRule="auto"/>
+        <w:rPr>
+          <w:rFonts w:ascii="Courier New" w:hAnsi="Courier New" w:cs="Courier New"/>
+          <w:sz w:val="24"/>
+          <w:szCs w:val="24"/>
+        </w:rPr>
+      </w:pPr>
+      <w:r>
+        <w:rPr>
+          <w:rFonts w:ascii="Courier New" w:hAnsi="Courier New" w:cs="Courier New"/>
+          <w:sz w:val="24"/>
+          <w:szCs w:val="24"/>
+        </w:rPr>
+        <w:t>$ git stash</w:t>
+      </w:r>
+    </w:p>
+    <w:p>
+      <w:pPr>
+        <w:spacing w:after="0" w:line="240" w:lineRule="auto"/>
+        <w:rPr>
+          <w:rFonts w:asciiTheme="majorHAnsi" w:hAnsiTheme="majorHAnsi" w:cs="Klavika-Light"/>
+          <w:sz w:val="30"/>
+          <w:szCs w:val="30"/>
+        </w:rPr>
+      </w:pPr>
+      <w:r>
+        <w:rPr>
+          <w:rFonts w:asciiTheme="majorHAnsi" w:hAnsiTheme="majorHAnsi" w:cs="Klavika-Light"/>
+          <w:sz w:val="30"/>
+          <w:szCs w:val="30"/>
+        </w:rPr>
+        <w:t>Restore the most recently stashed files</w:t>
+      </w:r>
+      <w:r>
+        <w:rPr>
+          <w:rFonts w:asciiTheme="majorHAnsi" w:hAnsiTheme="majorHAnsi" w:cs="Klavika-Light"/>
+          <w:sz w:val="30"/>
+          <w:szCs w:val="30"/>
+        </w:rPr>
+        <w:t xml:space="preserve"> and throw away the stashed change set</w:t>
+      </w:r>
+    </w:p>
+    <w:p>
+      <w:pPr>
+        <w:shd w:val="clear" w:color="auto" w:fill="E7E6E6" w:themeFill="background2"/>
+        <w:spacing w:after="0" w:line="240" w:lineRule="auto"/>
+        <w:rPr>
+          <w:rFonts w:ascii="Courier New" w:hAnsi="Courier New" w:cs="Courier New"/>
+          <w:sz w:val="24"/>
+          <w:szCs w:val="24"/>
+        </w:rPr>
+      </w:pPr>
+      <w:r>
+        <w:rPr>
+          <w:rFonts w:ascii="Courier New" w:hAnsi="Courier New" w:cs="Courier New"/>
+          <w:sz w:val="24"/>
+          <w:szCs w:val="24"/>
+        </w:rPr>
+        <w:t>$ git stash pop</w:t>
+      </w:r>
+    </w:p>
+    <w:p>
+      <w:pPr>
+        <w:spacing w:after="0" w:line="240" w:lineRule="auto"/>
+        <w:rPr>
+          <w:rFonts w:asciiTheme="majorHAnsi" w:hAnsiTheme="majorHAnsi" w:cs="Klavika-Light"/>
+          <w:sz w:val="30"/>
+          <w:szCs w:val="30"/>
+        </w:rPr>
+      </w:pPr>
+      <w:r>
+        <w:rPr>
+          <w:rFonts w:asciiTheme="majorHAnsi" w:hAnsiTheme="majorHAnsi" w:cs="Klavika-Light"/>
+          <w:sz w:val="30"/>
+          <w:szCs w:val="30"/>
+        </w:rPr>
+        <w:t>Restore the most recently stashed files and keep the stashed change set</w:t>
+      </w:r>
+    </w:p>
+    <w:p>
+      <w:pPr>
+        <w:shd w:val="clear" w:color="auto" w:fill="E7E6E6" w:themeFill="background2"/>
+        <w:spacing w:after="0" w:line="240" w:lineRule="auto"/>
+        <w:rPr>
+          <w:rFonts w:ascii="Courier New" w:hAnsi="Courier New" w:cs="Courier New"/>
+          <w:sz w:val="24"/>
+          <w:szCs w:val="24"/>
+        </w:rPr>
+      </w:pPr>
+      <w:r>
+        <w:rPr>
+          <w:rFonts w:ascii="Courier New" w:hAnsi="Courier New" w:cs="Courier New"/>
+          <w:sz w:val="24"/>
+          <w:szCs w:val="24"/>
+        </w:rPr>
+        <w:t>$ git stash apply</w:t>
+      </w:r>
+    </w:p>
+    <w:p>
+      <w:pPr>
+        <w:spacing w:after="0" w:line="240" w:lineRule="auto"/>
+        <w:rPr>
+          <w:rFonts w:asciiTheme="majorHAnsi" w:hAnsiTheme="majorHAnsi" w:cs="Klavika-Light"/>
+          <w:sz w:val="30"/>
+          <w:szCs w:val="30"/>
+        </w:rPr>
+      </w:pPr>
+      <w:r>
+        <w:rPr>
+          <w:rFonts w:asciiTheme="majorHAnsi" w:hAnsiTheme="majorHAnsi" w:cs="Klavika-Light"/>
+          <w:sz w:val="30"/>
+          <w:szCs w:val="30"/>
+        </w:rPr>
+        <w:t>List all stashed change sets</w:t>
+      </w:r>
+    </w:p>
+    <w:p>
+      <w:pPr>
+        <w:shd w:val="clear" w:color="auto" w:fill="E7E6E6" w:themeFill="background2"/>
+        <w:spacing w:after="0" w:line="240" w:lineRule="auto"/>
+        <w:rPr>
+          <w:rFonts w:ascii="Courier New" w:hAnsi="Courier New" w:cs="Courier New"/>
+          <w:sz w:val="24"/>
+          <w:szCs w:val="24"/>
+        </w:rPr>
+      </w:pPr>
+      <w:r>
+        <w:rPr>
+          <w:rFonts w:ascii="Courier New" w:hAnsi="Courier New" w:cs="Courier New"/>
+          <w:sz w:val="24"/>
+          <w:szCs w:val="24"/>
+        </w:rPr>
+        <w:t>$ git stash list</w:t>
+      </w:r>
+    </w:p>
+    <w:p>
+      <w:pPr>
+        <w:spacing w:after="0" w:line="240" w:lineRule="auto"/>
+        <w:rPr>
+          <w:rFonts w:asciiTheme="majorHAnsi" w:hAnsiTheme="majorHAnsi" w:cs="Klavika-Light"/>
+          <w:sz w:val="30"/>
+          <w:szCs w:val="30"/>
+        </w:rPr>
+      </w:pPr>
+      <w:r>
+        <w:rPr>
+          <w:rFonts w:asciiTheme="majorHAnsi" w:hAnsiTheme="majorHAnsi" w:cs="Klavika-Light"/>
+          <w:sz w:val="30"/>
+          <w:szCs w:val="30"/>
+        </w:rPr>
+        <w:t>View contents of a stash change set</w:t>
+      </w:r>
+    </w:p>
+    <w:p>
+      <w:pPr>
+        <w:shd w:val="clear" w:color="auto" w:fill="E7E6E6" w:themeFill="background2"/>
+        <w:spacing w:after="0" w:line="240" w:lineRule="auto"/>
+        <w:rPr>
+          <w:rFonts w:ascii="Courier New" w:hAnsi="Courier New" w:cs="Courier New"/>
+          <w:sz w:val="24"/>
+          <w:szCs w:val="24"/>
+        </w:rPr>
+      </w:pPr>
+      <w:r>
+        <w:rPr>
+          <w:rFonts w:ascii="Courier New" w:hAnsi="Courier New" w:cs="Courier New"/>
+          <w:sz w:val="24"/>
+          <w:szCs w:val="24"/>
+        </w:rPr>
+        <w:t>git stash show -p stash</w:t>
+      </w:r>
+      <w:proofErr w:type="gramStart"/>
+      <w:r>
+        <w:rPr>
+          <w:rFonts w:ascii="Courier New" w:hAnsi="Courier New" w:cs="Courier New"/>
+          <w:sz w:val="24"/>
+          <w:szCs w:val="24"/>
+        </w:rPr>
+        <w:t>@{</w:t>
+      </w:r>
+      <w:proofErr w:type="gramEnd"/>
+      <w:r>
+        <w:rPr>
+          <w:rFonts w:ascii="Courier New" w:hAnsi="Courier New" w:cs="Courier New"/>
+          <w:sz w:val="24"/>
+          <w:szCs w:val="24"/>
+        </w:rPr>
+        <w:t>&lt;stash id&gt;}</w:t>
+      </w:r>
+    </w:p>
+    <w:p>
+      <w:pPr>
+        <w:spacing w:after="0" w:line="240" w:lineRule="auto"/>
+        <w:rPr>
+          <w:rFonts w:asciiTheme="majorHAnsi" w:hAnsiTheme="majorHAnsi" w:cs="Klavika-Light"/>
+          <w:sz w:val="30"/>
+          <w:szCs w:val="30"/>
+        </w:rPr>
+      </w:pPr>
+      <w:r>
+        <w:rPr>
+          <w:rFonts w:asciiTheme="majorHAnsi" w:hAnsiTheme="majorHAnsi" w:cs="Klavika-Light"/>
+          <w:sz w:val="30"/>
+          <w:szCs w:val="30"/>
+        </w:rPr>
+        <w:t>Discard the most recently stashed change set</w:t>
+      </w:r>
+    </w:p>
+    <w:p>
+      <w:pPr>
+        <w:shd w:val="clear" w:color="auto" w:fill="E7E6E6" w:themeFill="background2"/>
+        <w:spacing w:after="0" w:line="240" w:lineRule="auto"/>
+        <w:rPr>
+          <w:rFonts w:ascii="Courier New" w:hAnsi="Courier New" w:cs="Courier New"/>
+          <w:sz w:val="24"/>
+          <w:szCs w:val="24"/>
+        </w:rPr>
+      </w:pPr>
+      <w:r>
+        <w:rPr>
+          <w:rFonts w:ascii="Courier New" w:hAnsi="Courier New" w:cs="Courier New"/>
+          <w:sz w:val="24"/>
+          <w:szCs w:val="24"/>
+        </w:rPr>
+        <w:t xml:space="preserve">$ git stash drop </w:t>
+      </w:r>
+    </w:p>
+    <w:p>
+      <w:pPr>
+        <w:spacing w:before="240" w:after="0" w:line="360" w:lineRule="auto"/>
+        <w:rPr>
+          <w:rFonts w:cs="Klavika-Bold"/>
+          <w:b/>
+          <w:bCs/>
+          <w:color w:val="384447"/>
+          <w:sz w:val="36"/>
+          <w:szCs w:val="36"/>
+        </w:rPr>
+      </w:pPr>
+      <w:r>
+        <w:rPr>
+          <w:rFonts w:cs="Klavika-Bold"/>
+          <w:b/>
+          <w:bCs/>
+          <w:color w:val="384447"/>
+          <w:sz w:val="36"/>
+          <w:szCs w:val="36"/>
+        </w:rPr>
         <w:t>Miscellaneous</w:t>
       </w:r>
     </w:p>
@@ -4695,7 +4916,7 @@
       </w:r>
     </w:p>
     <w:sectPr>
-      <w:headerReference w:type="first" r:id="rId7"/>
+      <w:headerReference w:type="first" r:id="rId8"/>
       <w:pgSz w:w="16838" w:h="11906" w:orient="landscape" w:code="9"/>
       <w:pgMar w:top="144" w:right="432" w:bottom="0" w:left="432" w:header="288" w:footer="144" w:gutter="0"/>
       <w:cols w:num="3" w:space="432"/>

</xml_diff>

<commit_message>
Changed header to commands.
</commit_message>
<xml_diff>
--- a/git-commands.docx
+++ b/git-commands.docx
@@ -35,6 +35,7 @@
           <w:szCs w:val="30"/>
         </w:rPr>
       </w:pPr>
+      <w:bookmarkStart w:id="0" w:name="_GoBack"/>
       <w:r>
         <w:rPr>
           <w:rFonts w:asciiTheme="majorHAnsi" w:hAnsiTheme="majorHAnsi" w:cs="Klavika-Light"/>
@@ -49,7 +50,16 @@
           <w:sz w:val="30"/>
           <w:szCs w:val="30"/>
         </w:rPr>
-        <w:t xml:space="preserve"> files in your working dir</w:t>
+        <w:t xml:space="preserve"> files in your working </w:t>
+      </w:r>
+      <w:bookmarkEnd w:id="0"/>
+      <w:r>
+        <w:rPr>
+          <w:rFonts w:asciiTheme="majorHAnsi" w:hAnsiTheme="majorHAnsi" w:cs="Klavika-Light"/>
+          <w:sz w:val="30"/>
+          <w:szCs w:val="30"/>
+        </w:rPr>
+        <w:t>dir</w:t>
       </w:r>
       <w:r>
         <w:rPr>
@@ -490,19 +500,6 @@
         </w:rPr>
         <w:t>&lt;branch&gt;</w:t>
       </w:r>
-    </w:p>
-    <w:p>
-      <w:pPr>
-        <w:spacing w:after="0" w:line="360" w:lineRule="auto"/>
-        <w:rPr>
-          <w:rFonts w:cs="Klavika-Bold"/>
-          <w:b/>
-          <w:bCs/>
-          <w:color w:val="384447"/>
-          <w:sz w:val="36"/>
-          <w:szCs w:val="36"/>
-        </w:rPr>
-      </w:pPr>
     </w:p>
     <w:p>
       <w:pPr>
@@ -3880,8 +3877,6 @@
         </w:rPr>
         <w:t xml:space="preserve"> </w:t>
       </w:r>
-      <w:bookmarkStart w:id="0" w:name="_GoBack"/>
-      <w:bookmarkEnd w:id="0"/>
     </w:p>
     <w:p>
       <w:pPr>
@@ -3904,6 +3899,7 @@
           <w:color w:val="384447"/>
           <w:sz w:val="36"/>
           <w:szCs w:val="36"/>
+          <w:lang w:val="en-US"/>
         </w:rPr>
         <mc:AlternateContent>
           <mc:Choice Requires="wps">
@@ -4984,58 +4980,30 @@
       <w:pStyle w:val="Header"/>
     </w:pPr>
     <w:r>
-      <w:rPr>
-        <w:noProof/>
-        <w:lang w:val="en-US"/>
-      </w:rPr>
-      <w:drawing>
-        <wp:inline distT="0" distB="0" distL="0" distR="0">
-          <wp:extent cx="4857115" cy="629285"/>
-          <wp:effectExtent l="0" t="0" r="635" b="0"/>
-          <wp:docPr id="2" name="Picture 2" descr="C:\Users\dpanayotov\AppData\Local\Microsoft\Windows\INetCache\Content.Word\git-cheat-sheet-pasted.png"/>
-          <wp:cNvGraphicFramePr>
-            <a:graphicFrameLocks xmlns:a="http://schemas.openxmlformats.org/drawingml/2006/main" noChangeAspect="1"/>
-          </wp:cNvGraphicFramePr>
-          <a:graphic xmlns:a="http://schemas.openxmlformats.org/drawingml/2006/main">
-            <a:graphicData uri="http://schemas.openxmlformats.org/drawingml/2006/picture">
-              <pic:pic xmlns:pic="http://schemas.openxmlformats.org/drawingml/2006/picture">
-                <pic:nvPicPr>
-                  <pic:cNvPr id="0" name="Picture 11" descr="C:\Users\dpanayotov\AppData\Local\Microsoft\Windows\INetCache\Content.Word\git-cheat-sheet-pasted.png"/>
-                  <pic:cNvPicPr>
-                    <a:picLocks noChangeAspect="1" noChangeArrowheads="1"/>
-                  </pic:cNvPicPr>
-                </pic:nvPicPr>
-                <pic:blipFill>
-                  <a:blip r:embed="rId1">
-                    <a:extLst>
-                      <a:ext uri="{28A0092B-C50C-407E-A947-70E740481C1C}">
-                        <a14:useLocalDpi xmlns:a14="http://schemas.microsoft.com/office/drawing/2010/main" val="0"/>
-                      </a:ext>
-                    </a:extLst>
-                  </a:blip>
-                  <a:srcRect/>
-                  <a:stretch>
-                    <a:fillRect/>
-                  </a:stretch>
-                </pic:blipFill>
-                <pic:spPr bwMode="auto">
-                  <a:xfrm>
-                    <a:off x="0" y="0"/>
-                    <a:ext cx="4857115" cy="629285"/>
-                  </a:xfrm>
-                  <a:prstGeom prst="rect">
-                    <a:avLst/>
-                  </a:prstGeom>
-                  <a:noFill/>
-                  <a:ln>
-                    <a:noFill/>
-                  </a:ln>
-                </pic:spPr>
-              </pic:pic>
-            </a:graphicData>
-          </a:graphic>
-        </wp:inline>
-      </w:drawing>
+      <w:pict>
+        <v:shapetype id="_x0000_t75" coordsize="21600,21600" o:spt="75" o:preferrelative="t" path="m@4@5l@4@11@9@11@9@5xe" filled="f" stroked="f">
+          <v:stroke joinstyle="miter"/>
+          <v:formulas>
+            <v:f eqn="if lineDrawn pixelLineWidth 0"/>
+            <v:f eqn="sum @0 1 0"/>
+            <v:f eqn="sum 0 0 @1"/>
+            <v:f eqn="prod @2 1 2"/>
+            <v:f eqn="prod @3 21600 pixelWidth"/>
+            <v:f eqn="prod @3 21600 pixelHeight"/>
+            <v:f eqn="sum @0 0 1"/>
+            <v:f eqn="prod @6 1 2"/>
+            <v:f eqn="prod @7 21600 pixelWidth"/>
+            <v:f eqn="sum @8 21600 0"/>
+            <v:f eqn="prod @7 21600 pixelHeight"/>
+            <v:f eqn="sum @10 21600 0"/>
+          </v:formulas>
+          <v:path o:extrusionok="f" gradientshapeok="t" o:connecttype="rect"/>
+          <o:lock v:ext="edit" aspectratio="t"/>
+        </v:shapetype>
+        <v:shape id="_x0000_i1029" type="#_x0000_t75" style="width:375.05pt;height:50.5pt">
+          <v:imagedata r:id="rId1" o:title="git-cut"/>
+        </v:shape>
+      </w:pict>
     </w:r>
   </w:p>
   <w:p>

</xml_diff>

<commit_message>
Shrunk the header just a bit.
</commit_message>
<xml_diff>
--- a/git-commands.docx
+++ b/git-commands.docx
@@ -35,7 +35,6 @@
           <w:szCs w:val="30"/>
         </w:rPr>
       </w:pPr>
-      <w:bookmarkStart w:id="0" w:name="_GoBack"/>
       <w:r>
         <w:rPr>
           <w:rFonts w:asciiTheme="majorHAnsi" w:hAnsiTheme="majorHAnsi" w:cs="Klavika-Light"/>
@@ -50,16 +49,7 @@
           <w:sz w:val="30"/>
           <w:szCs w:val="30"/>
         </w:rPr>
-        <w:t xml:space="preserve"> files in your working </w:t>
-      </w:r>
-      <w:bookmarkEnd w:id="0"/>
-      <w:r>
-        <w:rPr>
-          <w:rFonts w:asciiTheme="majorHAnsi" w:hAnsiTheme="majorHAnsi" w:cs="Klavika-Light"/>
-          <w:sz w:val="30"/>
-          <w:szCs w:val="30"/>
-        </w:rPr>
-        <w:t>dir</w:t>
+        <w:t xml:space="preserve"> files in your working dir</w:t>
       </w:r>
       <w:r>
         <w:rPr>
@@ -526,6 +516,21 @@
           <w:szCs w:val="36"/>
         </w:rPr>
       </w:pPr>
+    </w:p>
+    <w:p>
+      <w:pPr>
+        <w:spacing w:after="0" w:line="360" w:lineRule="auto"/>
+        <w:rPr>
+          <w:rFonts w:cs="Klavika-Bold"/>
+          <w:b/>
+          <w:bCs/>
+          <w:color w:val="384447"/>
+          <w:sz w:val="36"/>
+          <w:szCs w:val="36"/>
+        </w:rPr>
+      </w:pPr>
+      <w:bookmarkStart w:id="0" w:name="_GoBack"/>
+      <w:bookmarkEnd w:id="0"/>
       <w:r>
         <w:rPr>
           <w:rFonts w:cs="Klavika-Bold"/>
@@ -5000,7 +5005,7 @@
           <v:path o:extrusionok="f" gradientshapeok="t" o:connecttype="rect"/>
           <o:lock v:ext="edit" aspectratio="t"/>
         </v:shapetype>
-        <v:shape id="_x0000_i1029" type="#_x0000_t75" style="width:375.05pt;height:50.5pt">
+        <v:shape id="_x0000_i1043" type="#_x0000_t75" style="width:365.35pt;height:49.45pt">
           <v:imagedata r:id="rId1" o:title="git-cut"/>
         </v:shape>
       </w:pict>

</xml_diff>